<commit_message>
FIT1 Spring DD changes
</commit_message>
<xml_diff>
--- a/design/registration/docx/registration-optToRegister.docx
+++ b/design/registration/docx/registration-optToRegister.docx
@@ -1786,37 +1786,25 @@
         <w:rPr>
           <w:sz w:val="24"/>
         </w:rPr>
-        <w:t xml:space="preserve">SyncJobDAOImpl – </w:t>
-      </w:r>
-      <w:r>
-        <w:rPr>
-          <w:sz w:val="24"/>
-        </w:rPr>
-        <w:t>create (),</w:t>
-      </w:r>
-      <w:r>
-        <w:rPr>
-          <w:sz w:val="24"/>
-        </w:rPr>
-        <w:t xml:space="preserve"> </w:t>
-      </w:r>
-      <w:r>
-        <w:rPr>
-          <w:sz w:val="24"/>
-        </w:rPr>
-        <w:t>update (),</w:t>
-      </w:r>
-      <w:r>
-        <w:rPr>
-          <w:sz w:val="24"/>
-        </w:rPr>
-        <w:t xml:space="preserve"> </w:t>
-      </w:r>
-      <w:r>
-        <w:rPr>
-          <w:sz w:val="24"/>
-        </w:rPr>
-        <w:t>find ()</w:t>
+        <w:t>SyncJobDAOImpl –</w:t>
+      </w:r>
+      <w:r>
+        <w:rPr>
+          <w:sz w:val="24"/>
+        </w:rPr>
+        <w:t>find</w:t>
+      </w:r>
+      <w:r>
+        <w:rPr>
+          <w:sz w:val="24"/>
+        </w:rPr>
+        <w:t>All</w:t>
+      </w:r>
+      <w:r>
+        <w:rPr>
+          <w:sz w:val="24"/>
+        </w:rPr>
+        <w:t xml:space="preserve"> ()</w:t>
       </w:r>
     </w:p>
     <w:p>
@@ -2020,6 +2008,30 @@
       </w:pPr>
     </w:p>
     <w:p>
+      <w:pPr>
+        <w:rPr>
+          <w:sz w:val="24"/>
+          <w:szCs w:val="28"/>
+        </w:rPr>
+      </w:pPr>
+      <w:r>
+        <w:rPr>
+          <w:sz w:val="24"/>
+          <w:szCs w:val="28"/>
+          <w:highlight w:val="yellow"/>
+        </w:rPr>
+        <w:t>Note: “validateSyncStatus()” method from Base controller is pluggable from any other controller as required.</w:t>
+      </w:r>
+    </w:p>
+    <w:p>
+      <w:pPr>
+        <w:rPr>
+          <w:sz w:val="24"/>
+          <w:szCs w:val="28"/>
+        </w:rPr>
+      </w:pPr>
+    </w:p>
+    <w:p>
       <w:r>
         <w:rPr>
           <w:sz w:val="28"/>
@@ -2088,21 +2100,6 @@
           <w:t>https://github.com/mosip/mosip/blob/DEV/design/registration/_images/_sequence_diagram/registration-optToRegister-sequenceDiagram.png</w:t>
         </w:r>
       </w:hyperlink>
-    </w:p>
-    <w:p>
-      <w:pPr>
-        <w:rPr>
-          <w:noProof/>
-        </w:rPr>
-      </w:pPr>
-      <w:r>
-        <w:rPr>
-          <w:noProof/>
-        </w:rPr>
-        <w:t xml:space="preserve">      </w:t>
-      </w:r>
-    </w:p>
-    <w:p>
       <w:bookmarkStart w:id="0" w:name="_GoBack"/>
       <w:bookmarkEnd w:id="0"/>
     </w:p>
@@ -3025,7 +3022,7 @@
     <w:basedOn w:val="DefaultParagraphFont"/>
     <w:uiPriority w:val="99"/>
     <w:unhideWhenUsed/>
-    <w:rsid w:val="00CE55C7"/>
+    <w:rsid w:val="00186435"/>
     <w:rPr>
       <w:color w:val="0563C1" w:themeColor="hyperlink"/>
       <w:u w:val="single"/>
@@ -3300,7 +3297,7 @@
 </file>
 
 <file path=customXml/itemProps1.xml><?xml version="1.0" encoding="utf-8"?>
-<ds:datastoreItem xmlns:ds="http://schemas.openxmlformats.org/officeDocument/2006/customXml" ds:itemID="{7FD6F411-6DFD-4C74-BEE1-89F0F2ED8867}">
+<ds:datastoreItem xmlns:ds="http://schemas.openxmlformats.org/officeDocument/2006/customXml" ds:itemID="{29832FEC-9D96-431D-9E7B-2B5C0BD2274C}">
   <ds:schemaRefs>
     <ds:schemaRef ds:uri="http://schemas.openxmlformats.org/officeDocument/2006/bibliography"/>
   </ds:schemaRefs>

</xml_diff>